<commit_message>
Update Leave Card 5/18/2023 4:35 PM
</commit_message>
<xml_diff>
--- a/SHARED FOLDER/LEAVE CERTIFICATION/CERTIFICATE LEAVE CREDITS TERMINAL.docx
+++ b/SHARED FOLDER/LEAVE CERTIFICATION/CERTIFICATE LEAVE CREDITS TERMINAL.docx
@@ -1,6 +1,6 @@
 
 <file path=word/document.xml><?xml version="1.0" encoding="utf-8"?>
-<w:document xmlns:wpc="http://schemas.microsoft.com/office/word/2010/wordprocessingCanvas" xmlns:cx="http://schemas.microsoft.com/office/drawing/2014/chartex" xmlns:cx1="http://schemas.microsoft.com/office/drawing/2015/9/8/chartex" xmlns:cx2="http://schemas.microsoft.com/office/drawing/2015/10/21/chartex" xmlns:cx3="http://schemas.microsoft.com/office/drawing/2016/5/9/chartex" xmlns:cx4="http://schemas.microsoft.com/office/drawing/2016/5/10/chartex" xmlns:cx5="http://schemas.microsoft.com/office/drawing/2016/5/11/chartex" xmlns:cx6="http://schemas.microsoft.com/office/drawing/2016/5/12/chartex" xmlns:cx7="http://schemas.microsoft.com/office/drawing/2016/5/13/chartex" xmlns:cx8="http://schemas.microsoft.com/office/drawing/2016/5/14/chartex" xmlns:mc="http://schemas.openxmlformats.org/markup-compatibility/2006" xmlns:aink="http://schemas.microsoft.com/office/drawing/2016/ink" xmlns:am3d="http://schemas.microsoft.com/office/drawing/2017/model3d" xmlns:o="urn:schemas-microsoft-com:office:office" xmlns:oel="http://schemas.microsoft.com/office/2019/extlst" xmlns:r="http://schemas.openxmlformats.org/officeDocument/2006/relationships" xmlns:m="http://schemas.openxmlformats.org/officeDocument/2006/math" xmlns:v="urn:schemas-microsoft-com:vml" xmlns:wp14="http://schemas.microsoft.com/office/word/2010/wordprocessingDrawing" xmlns:wp="http://schemas.openxmlformats.org/drawingml/2006/wordprocessingDrawing" xmlns:w10="urn:schemas-microsoft-com:office:word" xmlns:w="http://schemas.openxmlformats.org/wordprocessingml/2006/main" xmlns:w14="http://schemas.microsoft.com/office/word/2010/wordml" xmlns:w15="http://schemas.microsoft.com/office/word/2012/wordml" xmlns:w16cex="http://schemas.microsoft.com/office/word/2018/wordml/cex" xmlns:w16cid="http://schemas.microsoft.com/office/word/2016/wordml/cid" xmlns:w16="http://schemas.microsoft.com/office/word/2018/wordml" xmlns:w16sdtdh="http://schemas.microsoft.com/office/word/2020/wordml/sdtdatahash" xmlns:w16se="http://schemas.microsoft.com/office/word/2015/wordml/symex" xmlns:wpg="http://schemas.microsoft.com/office/word/2010/wordprocessingGroup" xmlns:wpi="http://schemas.microsoft.com/office/word/2010/wordprocessingInk" xmlns:wne="http://schemas.microsoft.com/office/word/2006/wordml" xmlns:wps="http://schemas.microsoft.com/office/word/2010/wordprocessingShape" mc:Ignorable="w14 w15 w16se w16cid w16 w16cex w16sdtdh wp14">
+<w:document xmlns:wpc="http://schemas.microsoft.com/office/word/2010/wordprocessingCanvas" xmlns:cx="http://schemas.microsoft.com/office/drawing/2014/chartex" xmlns:cx1="http://schemas.microsoft.com/office/drawing/2015/9/8/chartex" xmlns:cx2="http://schemas.microsoft.com/office/drawing/2015/10/21/chartex" xmlns:cx3="http://schemas.microsoft.com/office/drawing/2016/5/9/chartex" xmlns:cx4="http://schemas.microsoft.com/office/drawing/2016/5/10/chartex" xmlns:cx5="http://schemas.microsoft.com/office/drawing/2016/5/11/chartex" xmlns:cx6="http://schemas.microsoft.com/office/drawing/2016/5/12/chartex" xmlns:cx7="http://schemas.microsoft.com/office/drawing/2016/5/13/chartex" xmlns:cx8="http://schemas.microsoft.com/office/drawing/2016/5/14/chartex" xmlns:mc="http://schemas.openxmlformats.org/markup-compatibility/2006" xmlns:aink="http://schemas.microsoft.com/office/drawing/2016/ink" xmlns:am3d="http://schemas.microsoft.com/office/drawing/2017/model3d" xmlns:o="urn:schemas-microsoft-com:office:office" xmlns:oel="http://schemas.microsoft.com/office/2019/extlst" xmlns:r="http://schemas.openxmlformats.org/officeDocument/2006/relationships" xmlns:m="http://schemas.openxmlformats.org/officeDocument/2006/math" xmlns:v="urn:schemas-microsoft-com:vml" xmlns:wp14="http://schemas.microsoft.com/office/word/2010/wordprocessingDrawing" xmlns:wp="http://schemas.openxmlformats.org/drawingml/2006/wordprocessingDrawing" xmlns:w10="urn:schemas-microsoft-com:office:word" xmlns:w="http://schemas.openxmlformats.org/wordprocessingml/2006/main" xmlns:w14="http://schemas.microsoft.com/office/word/2010/wordml" xmlns:w15="http://schemas.microsoft.com/office/word/2012/wordml" xmlns:w16cex="http://schemas.microsoft.com/office/word/2018/wordml/cex" xmlns:w16cid="http://schemas.microsoft.com/office/word/2016/wordml/cid" xmlns:w16="http://schemas.microsoft.com/office/word/2018/wordml" xmlns:w16du="http://schemas.microsoft.com/office/word/2023/wordml/word16du" xmlns:w16sdtdh="http://schemas.microsoft.com/office/word/2020/wordml/sdtdatahash" xmlns:w16se="http://schemas.microsoft.com/office/word/2015/wordml/symex" xmlns:wpg="http://schemas.microsoft.com/office/word/2010/wordprocessingGroup" xmlns:wpi="http://schemas.microsoft.com/office/word/2010/wordprocessingInk" xmlns:wne="http://schemas.microsoft.com/office/word/2006/wordml" xmlns:wps="http://schemas.microsoft.com/office/word/2010/wordprocessingShape" mc:Ignorable="w14 w15 w16se w16cid w16 w16cex w16sdtdh wp14">
   <w:body>
     <w:p/>
     <w:p/>
@@ -265,7 +265,7 @@
           <w:sz w:val="24"/>
           <w:szCs w:val="24"/>
         </w:rPr>
-        <w:t>MR</w:t>
+        <w:t>MS</w:t>
       </w:r>
       <w:r>
         <w:rPr>
@@ -326,7 +326,7 @@
           <w:sz w:val="24"/>
           <w:szCs w:val="24"/>
         </w:rPr>
-        <w:t>MARIO A. VILLANUEVA</w:t>
+        <w:t>MA. CARMELA D. ARELLANO</w:t>
       </w:r>
       <w:r>
         <w:rPr>
@@ -420,7 +420,7 @@
           <w:sz w:val="24"/>
           <w:szCs w:val="24"/>
         </w:rPr>
-        <w:t>Admin Aide III</w:t>
+        <w:t>Casual Medical Technologist</w:t>
       </w:r>
       <w:r>
         <w:rPr>
@@ -534,7 +534,7 @@
           <w:sz w:val="24"/>
           <w:szCs w:val="24"/>
         </w:rPr>
-        <w:t>TOPS Detailed At Hanggang Sa Kabilang Buhay Services</w:t>
+        <w:t>Ospital Ng Tagaytay</w:t>
       </w:r>
       <w:r>
         <w:rPr>
@@ -721,7 +721,7 @@
           <w:sz w:val="24"/>
           <w:szCs w:val="24"/>
         </w:rPr>
-        <w:t>13,522.00</w:t>
+        <w:t>24,167.00</w:t>
       </w:r>
       <w:r>
         <w:rPr>
@@ -860,7 +860,7 @@
           <w:sz w:val="24"/>
           <w:szCs w:val="24"/>
         </w:rPr>
-        <w:t>287.375</w:t>
+        <w:t>102.500</w:t>
       </w:r>
       <w:r>
         <w:rPr>
@@ -985,7 +985,7 @@
           <w:sz w:val="24"/>
           <w:szCs w:val="24"/>
         </w:rPr>
-        <w:t>13,522.00</w:t>
+        <w:t>24,167.00</w:t>
       </w:r>
       <w:r>
         <w:rPr>
@@ -1050,7 +1050,7 @@
           <w:sz w:val="24"/>
           <w:szCs w:val="24"/>
         </w:rPr>
-        <w:t>287.375</w:t>
+        <w:t>102.500</w:t>
       </w:r>
       <w:r>
         <w:rPr>
@@ -1189,7 +1189,7 @@
           <w:szCs w:val="24"/>
           <w:u w:val="single"/>
         </w:rPr>
-        <w:t>187,271.28</w:t>
+        <w:t>119,378.98</w:t>
       </w:r>
       <w:r>
         <w:rPr>
@@ -1947,7 +1947,7 @@
 </file>
 
 <file path=word/endnotes.xml><?xml version="1.0" encoding="utf-8"?>
-<w:endnotes xmlns:wpc="http://schemas.microsoft.com/office/word/2010/wordprocessingCanvas" xmlns:cx="http://schemas.microsoft.com/office/drawing/2014/chartex" xmlns:cx1="http://schemas.microsoft.com/office/drawing/2015/9/8/chartex" xmlns:cx2="http://schemas.microsoft.com/office/drawing/2015/10/21/chartex" xmlns:cx3="http://schemas.microsoft.com/office/drawing/2016/5/9/chartex" xmlns:cx4="http://schemas.microsoft.com/office/drawing/2016/5/10/chartex" xmlns:cx5="http://schemas.microsoft.com/office/drawing/2016/5/11/chartex" xmlns:cx6="http://schemas.microsoft.com/office/drawing/2016/5/12/chartex" xmlns:cx7="http://schemas.microsoft.com/office/drawing/2016/5/13/chartex" xmlns:cx8="http://schemas.microsoft.com/office/drawing/2016/5/14/chartex" xmlns:mc="http://schemas.openxmlformats.org/markup-compatibility/2006" xmlns:aink="http://schemas.microsoft.com/office/drawing/2016/ink" xmlns:am3d="http://schemas.microsoft.com/office/drawing/2017/model3d" xmlns:o="urn:schemas-microsoft-com:office:office" xmlns:oel="http://schemas.microsoft.com/office/2019/extlst" xmlns:r="http://schemas.openxmlformats.org/officeDocument/2006/relationships" xmlns:m="http://schemas.openxmlformats.org/officeDocument/2006/math" xmlns:v="urn:schemas-microsoft-com:vml" xmlns:wp14="http://schemas.microsoft.com/office/word/2010/wordprocessingDrawing" xmlns:wp="http://schemas.openxmlformats.org/drawingml/2006/wordprocessingDrawing" xmlns:w10="urn:schemas-microsoft-com:office:word" xmlns:w="http://schemas.openxmlformats.org/wordprocessingml/2006/main" xmlns:w14="http://schemas.microsoft.com/office/word/2010/wordml" xmlns:w15="http://schemas.microsoft.com/office/word/2012/wordml" xmlns:w16cex="http://schemas.microsoft.com/office/word/2018/wordml/cex" xmlns:w16cid="http://schemas.microsoft.com/office/word/2016/wordml/cid" xmlns:w16="http://schemas.microsoft.com/office/word/2018/wordml" xmlns:w16sdtdh="http://schemas.microsoft.com/office/word/2020/wordml/sdtdatahash" xmlns:w16se="http://schemas.microsoft.com/office/word/2015/wordml/symex" xmlns:wpg="http://schemas.microsoft.com/office/word/2010/wordprocessingGroup" xmlns:wpi="http://schemas.microsoft.com/office/word/2010/wordprocessingInk" xmlns:wne="http://schemas.microsoft.com/office/word/2006/wordml" xmlns:wps="http://schemas.microsoft.com/office/word/2010/wordprocessingShape" mc:Ignorable="w14 w15 w16se w16cid w16 w16cex w16sdtdh wp14">
+<w:endnotes xmlns:wpc="http://schemas.microsoft.com/office/word/2010/wordprocessingCanvas" xmlns:cx="http://schemas.microsoft.com/office/drawing/2014/chartex" xmlns:cx1="http://schemas.microsoft.com/office/drawing/2015/9/8/chartex" xmlns:cx2="http://schemas.microsoft.com/office/drawing/2015/10/21/chartex" xmlns:cx3="http://schemas.microsoft.com/office/drawing/2016/5/9/chartex" xmlns:cx4="http://schemas.microsoft.com/office/drawing/2016/5/10/chartex" xmlns:cx5="http://schemas.microsoft.com/office/drawing/2016/5/11/chartex" xmlns:cx6="http://schemas.microsoft.com/office/drawing/2016/5/12/chartex" xmlns:cx7="http://schemas.microsoft.com/office/drawing/2016/5/13/chartex" xmlns:cx8="http://schemas.microsoft.com/office/drawing/2016/5/14/chartex" xmlns:mc="http://schemas.openxmlformats.org/markup-compatibility/2006" xmlns:aink="http://schemas.microsoft.com/office/drawing/2016/ink" xmlns:am3d="http://schemas.microsoft.com/office/drawing/2017/model3d" xmlns:o="urn:schemas-microsoft-com:office:office" xmlns:oel="http://schemas.microsoft.com/office/2019/extlst" xmlns:r="http://schemas.openxmlformats.org/officeDocument/2006/relationships" xmlns:m="http://schemas.openxmlformats.org/officeDocument/2006/math" xmlns:v="urn:schemas-microsoft-com:vml" xmlns:wp14="http://schemas.microsoft.com/office/word/2010/wordprocessingDrawing" xmlns:wp="http://schemas.openxmlformats.org/drawingml/2006/wordprocessingDrawing" xmlns:w10="urn:schemas-microsoft-com:office:word" xmlns:w="http://schemas.openxmlformats.org/wordprocessingml/2006/main" xmlns:w14="http://schemas.microsoft.com/office/word/2010/wordml" xmlns:w15="http://schemas.microsoft.com/office/word/2012/wordml" xmlns:w16cex="http://schemas.microsoft.com/office/word/2018/wordml/cex" xmlns:w16cid="http://schemas.microsoft.com/office/word/2016/wordml/cid" xmlns:w16="http://schemas.microsoft.com/office/word/2018/wordml" xmlns:w16du="http://schemas.microsoft.com/office/word/2023/wordml/word16du" xmlns:w16sdtdh="http://schemas.microsoft.com/office/word/2020/wordml/sdtdatahash" xmlns:w16se="http://schemas.microsoft.com/office/word/2015/wordml/symex" xmlns:wpg="http://schemas.microsoft.com/office/word/2010/wordprocessingGroup" xmlns:wpi="http://schemas.microsoft.com/office/word/2010/wordprocessingInk" xmlns:wne="http://schemas.microsoft.com/office/word/2006/wordml" xmlns:wps="http://schemas.microsoft.com/office/word/2010/wordprocessingShape" mc:Ignorable="w14 w15 w16se w16cid w16 w16cex w16sdtdh wp14">
   <w:endnote w:type="separator" w:id="-1">
     <w:p>
       <w:pPr>
@@ -1972,7 +1972,7 @@
 </file>
 
 <file path=word/footnotes.xml><?xml version="1.0" encoding="utf-8"?>
-<w:footnotes xmlns:wpc="http://schemas.microsoft.com/office/word/2010/wordprocessingCanvas" xmlns:cx="http://schemas.microsoft.com/office/drawing/2014/chartex" xmlns:cx1="http://schemas.microsoft.com/office/drawing/2015/9/8/chartex" xmlns:cx2="http://schemas.microsoft.com/office/drawing/2015/10/21/chartex" xmlns:cx3="http://schemas.microsoft.com/office/drawing/2016/5/9/chartex" xmlns:cx4="http://schemas.microsoft.com/office/drawing/2016/5/10/chartex" xmlns:cx5="http://schemas.microsoft.com/office/drawing/2016/5/11/chartex" xmlns:cx6="http://schemas.microsoft.com/office/drawing/2016/5/12/chartex" xmlns:cx7="http://schemas.microsoft.com/office/drawing/2016/5/13/chartex" xmlns:cx8="http://schemas.microsoft.com/office/drawing/2016/5/14/chartex" xmlns:mc="http://schemas.openxmlformats.org/markup-compatibility/2006" xmlns:aink="http://schemas.microsoft.com/office/drawing/2016/ink" xmlns:am3d="http://schemas.microsoft.com/office/drawing/2017/model3d" xmlns:o="urn:schemas-microsoft-com:office:office" xmlns:oel="http://schemas.microsoft.com/office/2019/extlst" xmlns:r="http://schemas.openxmlformats.org/officeDocument/2006/relationships" xmlns:m="http://schemas.openxmlformats.org/officeDocument/2006/math" xmlns:v="urn:schemas-microsoft-com:vml" xmlns:wp14="http://schemas.microsoft.com/office/word/2010/wordprocessingDrawing" xmlns:wp="http://schemas.openxmlformats.org/drawingml/2006/wordprocessingDrawing" xmlns:w10="urn:schemas-microsoft-com:office:word" xmlns:w="http://schemas.openxmlformats.org/wordprocessingml/2006/main" xmlns:w14="http://schemas.microsoft.com/office/word/2010/wordml" xmlns:w15="http://schemas.microsoft.com/office/word/2012/wordml" xmlns:w16cex="http://schemas.microsoft.com/office/word/2018/wordml/cex" xmlns:w16cid="http://schemas.microsoft.com/office/word/2016/wordml/cid" xmlns:w16="http://schemas.microsoft.com/office/word/2018/wordml" xmlns:w16sdtdh="http://schemas.microsoft.com/office/word/2020/wordml/sdtdatahash" xmlns:w16se="http://schemas.microsoft.com/office/word/2015/wordml/symex" xmlns:wpg="http://schemas.microsoft.com/office/word/2010/wordprocessingGroup" xmlns:wpi="http://schemas.microsoft.com/office/word/2010/wordprocessingInk" xmlns:wne="http://schemas.microsoft.com/office/word/2006/wordml" xmlns:wps="http://schemas.microsoft.com/office/word/2010/wordprocessingShape" mc:Ignorable="w14 w15 w16se w16cid w16 w16cex w16sdtdh wp14">
+<w:footnotes xmlns:wpc="http://schemas.microsoft.com/office/word/2010/wordprocessingCanvas" xmlns:cx="http://schemas.microsoft.com/office/drawing/2014/chartex" xmlns:cx1="http://schemas.microsoft.com/office/drawing/2015/9/8/chartex" xmlns:cx2="http://schemas.microsoft.com/office/drawing/2015/10/21/chartex" xmlns:cx3="http://schemas.microsoft.com/office/drawing/2016/5/9/chartex" xmlns:cx4="http://schemas.microsoft.com/office/drawing/2016/5/10/chartex" xmlns:cx5="http://schemas.microsoft.com/office/drawing/2016/5/11/chartex" xmlns:cx6="http://schemas.microsoft.com/office/drawing/2016/5/12/chartex" xmlns:cx7="http://schemas.microsoft.com/office/drawing/2016/5/13/chartex" xmlns:cx8="http://schemas.microsoft.com/office/drawing/2016/5/14/chartex" xmlns:mc="http://schemas.openxmlformats.org/markup-compatibility/2006" xmlns:aink="http://schemas.microsoft.com/office/drawing/2016/ink" xmlns:am3d="http://schemas.microsoft.com/office/drawing/2017/model3d" xmlns:o="urn:schemas-microsoft-com:office:office" xmlns:oel="http://schemas.microsoft.com/office/2019/extlst" xmlns:r="http://schemas.openxmlformats.org/officeDocument/2006/relationships" xmlns:m="http://schemas.openxmlformats.org/officeDocument/2006/math" xmlns:v="urn:schemas-microsoft-com:vml" xmlns:wp14="http://schemas.microsoft.com/office/word/2010/wordprocessingDrawing" xmlns:wp="http://schemas.openxmlformats.org/drawingml/2006/wordprocessingDrawing" xmlns:w10="urn:schemas-microsoft-com:office:word" xmlns:w="http://schemas.openxmlformats.org/wordprocessingml/2006/main" xmlns:w14="http://schemas.microsoft.com/office/word/2010/wordml" xmlns:w15="http://schemas.microsoft.com/office/word/2012/wordml" xmlns:w16cex="http://schemas.microsoft.com/office/word/2018/wordml/cex" xmlns:w16cid="http://schemas.microsoft.com/office/word/2016/wordml/cid" xmlns:w16="http://schemas.microsoft.com/office/word/2018/wordml" xmlns:w16du="http://schemas.microsoft.com/office/word/2023/wordml/word16du" xmlns:w16sdtdh="http://schemas.microsoft.com/office/word/2020/wordml/sdtdatahash" xmlns:w16se="http://schemas.microsoft.com/office/word/2015/wordml/symex" xmlns:wpg="http://schemas.microsoft.com/office/word/2010/wordprocessingGroup" xmlns:wpi="http://schemas.microsoft.com/office/word/2010/wordprocessingInk" xmlns:wne="http://schemas.microsoft.com/office/word/2006/wordml" xmlns:wps="http://schemas.microsoft.com/office/word/2010/wordprocessingShape" mc:Ignorable="w14 w15 w16se w16cid w16 w16cex w16sdtdh wp14">
   <w:footnote w:type="separator" w:id="-1">
     <w:p>
       <w:pPr>
@@ -1997,7 +1997,7 @@
 </file>
 
 <file path=word/header1.xml><?xml version="1.0" encoding="utf-8"?>
-<w:hdr xmlns:wpc="http://schemas.microsoft.com/office/word/2010/wordprocessingCanvas" xmlns:cx="http://schemas.microsoft.com/office/drawing/2014/chartex" xmlns:cx1="http://schemas.microsoft.com/office/drawing/2015/9/8/chartex" xmlns:cx2="http://schemas.microsoft.com/office/drawing/2015/10/21/chartex" xmlns:cx3="http://schemas.microsoft.com/office/drawing/2016/5/9/chartex" xmlns:cx4="http://schemas.microsoft.com/office/drawing/2016/5/10/chartex" xmlns:cx5="http://schemas.microsoft.com/office/drawing/2016/5/11/chartex" xmlns:cx6="http://schemas.microsoft.com/office/drawing/2016/5/12/chartex" xmlns:cx7="http://schemas.microsoft.com/office/drawing/2016/5/13/chartex" xmlns:cx8="http://schemas.microsoft.com/office/drawing/2016/5/14/chartex" xmlns:mc="http://schemas.openxmlformats.org/markup-compatibility/2006" xmlns:aink="http://schemas.microsoft.com/office/drawing/2016/ink" xmlns:am3d="http://schemas.microsoft.com/office/drawing/2017/model3d" xmlns:o="urn:schemas-microsoft-com:office:office" xmlns:oel="http://schemas.microsoft.com/office/2019/extlst" xmlns:r="http://schemas.openxmlformats.org/officeDocument/2006/relationships" xmlns:m="http://schemas.openxmlformats.org/officeDocument/2006/math" xmlns:v="urn:schemas-microsoft-com:vml" xmlns:wp14="http://schemas.microsoft.com/office/word/2010/wordprocessingDrawing" xmlns:wp="http://schemas.openxmlformats.org/drawingml/2006/wordprocessingDrawing" xmlns:w10="urn:schemas-microsoft-com:office:word" xmlns:w="http://schemas.openxmlformats.org/wordprocessingml/2006/main" xmlns:w14="http://schemas.microsoft.com/office/word/2010/wordml" xmlns:w15="http://schemas.microsoft.com/office/word/2012/wordml" xmlns:w16cex="http://schemas.microsoft.com/office/word/2018/wordml/cex" xmlns:w16cid="http://schemas.microsoft.com/office/word/2016/wordml/cid" xmlns:w16="http://schemas.microsoft.com/office/word/2018/wordml" xmlns:w16sdtdh="http://schemas.microsoft.com/office/word/2020/wordml/sdtdatahash" xmlns:w16se="http://schemas.microsoft.com/office/word/2015/wordml/symex" xmlns:wpg="http://schemas.microsoft.com/office/word/2010/wordprocessingGroup" xmlns:wpi="http://schemas.microsoft.com/office/word/2010/wordprocessingInk" xmlns:wne="http://schemas.microsoft.com/office/word/2006/wordml" xmlns:wps="http://schemas.microsoft.com/office/word/2010/wordprocessingShape" mc:Ignorable="w14 w15 w16se w16cid w16 w16cex w16sdtdh wp14">
+<w:hdr xmlns:wpc="http://schemas.microsoft.com/office/word/2010/wordprocessingCanvas" xmlns:cx="http://schemas.microsoft.com/office/drawing/2014/chartex" xmlns:cx1="http://schemas.microsoft.com/office/drawing/2015/9/8/chartex" xmlns:cx2="http://schemas.microsoft.com/office/drawing/2015/10/21/chartex" xmlns:cx3="http://schemas.microsoft.com/office/drawing/2016/5/9/chartex" xmlns:cx4="http://schemas.microsoft.com/office/drawing/2016/5/10/chartex" xmlns:cx5="http://schemas.microsoft.com/office/drawing/2016/5/11/chartex" xmlns:cx6="http://schemas.microsoft.com/office/drawing/2016/5/12/chartex" xmlns:cx7="http://schemas.microsoft.com/office/drawing/2016/5/13/chartex" xmlns:cx8="http://schemas.microsoft.com/office/drawing/2016/5/14/chartex" xmlns:mc="http://schemas.openxmlformats.org/markup-compatibility/2006" xmlns:aink="http://schemas.microsoft.com/office/drawing/2016/ink" xmlns:am3d="http://schemas.microsoft.com/office/drawing/2017/model3d" xmlns:o="urn:schemas-microsoft-com:office:office" xmlns:oel="http://schemas.microsoft.com/office/2019/extlst" xmlns:r="http://schemas.openxmlformats.org/officeDocument/2006/relationships" xmlns:m="http://schemas.openxmlformats.org/officeDocument/2006/math" xmlns:v="urn:schemas-microsoft-com:vml" xmlns:wp14="http://schemas.microsoft.com/office/word/2010/wordprocessingDrawing" xmlns:wp="http://schemas.openxmlformats.org/drawingml/2006/wordprocessingDrawing" xmlns:w10="urn:schemas-microsoft-com:office:word" xmlns:w="http://schemas.openxmlformats.org/wordprocessingml/2006/main" xmlns:w14="http://schemas.microsoft.com/office/word/2010/wordml" xmlns:w15="http://schemas.microsoft.com/office/word/2012/wordml" xmlns:w16cex="http://schemas.microsoft.com/office/word/2018/wordml/cex" xmlns:w16cid="http://schemas.microsoft.com/office/word/2016/wordml/cid" xmlns:w16="http://schemas.microsoft.com/office/word/2018/wordml" xmlns:w16du="http://schemas.microsoft.com/office/word/2023/wordml/word16du" xmlns:w16sdtdh="http://schemas.microsoft.com/office/word/2020/wordml/sdtdatahash" xmlns:w16se="http://schemas.microsoft.com/office/word/2015/wordml/symex" xmlns:wpg="http://schemas.microsoft.com/office/word/2010/wordprocessingGroup" xmlns:wpi="http://schemas.microsoft.com/office/word/2010/wordprocessingInk" xmlns:wne="http://schemas.microsoft.com/office/word/2006/wordml" xmlns:wps="http://schemas.microsoft.com/office/word/2010/wordprocessingShape" mc:Ignorable="w14 w15 w16se w16cid w16 w16cex w16sdtdh wp14">
   <w:p>
     <w:pPr>
       <w:pStyle w:val="Header"/>
@@ -4852,7 +4852,7 @@
 </file>
 
 <file path=word/numbering.xml><?xml version="1.0" encoding="utf-8"?>
-<w:numbering xmlns:wpc="http://schemas.microsoft.com/office/word/2010/wordprocessingCanvas" xmlns:cx="http://schemas.microsoft.com/office/drawing/2014/chartex" xmlns:cx1="http://schemas.microsoft.com/office/drawing/2015/9/8/chartex" xmlns:cx2="http://schemas.microsoft.com/office/drawing/2015/10/21/chartex" xmlns:cx3="http://schemas.microsoft.com/office/drawing/2016/5/9/chartex" xmlns:cx4="http://schemas.microsoft.com/office/drawing/2016/5/10/chartex" xmlns:cx5="http://schemas.microsoft.com/office/drawing/2016/5/11/chartex" xmlns:cx6="http://schemas.microsoft.com/office/drawing/2016/5/12/chartex" xmlns:cx7="http://schemas.microsoft.com/office/drawing/2016/5/13/chartex" xmlns:cx8="http://schemas.microsoft.com/office/drawing/2016/5/14/chartex" xmlns:mc="http://schemas.openxmlformats.org/markup-compatibility/2006" xmlns:aink="http://schemas.microsoft.com/office/drawing/2016/ink" xmlns:am3d="http://schemas.microsoft.com/office/drawing/2017/model3d" xmlns:o="urn:schemas-microsoft-com:office:office" xmlns:oel="http://schemas.microsoft.com/office/2019/extlst" xmlns:r="http://schemas.openxmlformats.org/officeDocument/2006/relationships" xmlns:m="http://schemas.openxmlformats.org/officeDocument/2006/math" xmlns:v="urn:schemas-microsoft-com:vml" xmlns:wp14="http://schemas.microsoft.com/office/word/2010/wordprocessingDrawing" xmlns:wp="http://schemas.openxmlformats.org/drawingml/2006/wordprocessingDrawing" xmlns:w10="urn:schemas-microsoft-com:office:word" xmlns:w="http://schemas.openxmlformats.org/wordprocessingml/2006/main" xmlns:w14="http://schemas.microsoft.com/office/word/2010/wordml" xmlns:w15="http://schemas.microsoft.com/office/word/2012/wordml" xmlns:w16cex="http://schemas.microsoft.com/office/word/2018/wordml/cex" xmlns:w16cid="http://schemas.microsoft.com/office/word/2016/wordml/cid" xmlns:w16="http://schemas.microsoft.com/office/word/2018/wordml" xmlns:w16sdtdh="http://schemas.microsoft.com/office/word/2020/wordml/sdtdatahash" xmlns:w16se="http://schemas.microsoft.com/office/word/2015/wordml/symex" xmlns:wpg="http://schemas.microsoft.com/office/word/2010/wordprocessingGroup" xmlns:wpi="http://schemas.microsoft.com/office/word/2010/wordprocessingInk" xmlns:wne="http://schemas.microsoft.com/office/word/2006/wordml" xmlns:wps="http://schemas.microsoft.com/office/word/2010/wordprocessingShape" mc:Ignorable="w14 w15 w16se w16cid w16 w16cex w16sdtdh wp14">
+<w:numbering xmlns:wpc="http://schemas.microsoft.com/office/word/2010/wordprocessingCanvas" xmlns:cx="http://schemas.microsoft.com/office/drawing/2014/chartex" xmlns:cx1="http://schemas.microsoft.com/office/drawing/2015/9/8/chartex" xmlns:cx2="http://schemas.microsoft.com/office/drawing/2015/10/21/chartex" xmlns:cx3="http://schemas.microsoft.com/office/drawing/2016/5/9/chartex" xmlns:cx4="http://schemas.microsoft.com/office/drawing/2016/5/10/chartex" xmlns:cx5="http://schemas.microsoft.com/office/drawing/2016/5/11/chartex" xmlns:cx6="http://schemas.microsoft.com/office/drawing/2016/5/12/chartex" xmlns:cx7="http://schemas.microsoft.com/office/drawing/2016/5/13/chartex" xmlns:cx8="http://schemas.microsoft.com/office/drawing/2016/5/14/chartex" xmlns:mc="http://schemas.openxmlformats.org/markup-compatibility/2006" xmlns:aink="http://schemas.microsoft.com/office/drawing/2016/ink" xmlns:am3d="http://schemas.microsoft.com/office/drawing/2017/model3d" xmlns:o="urn:schemas-microsoft-com:office:office" xmlns:oel="http://schemas.microsoft.com/office/2019/extlst" xmlns:r="http://schemas.openxmlformats.org/officeDocument/2006/relationships" xmlns:m="http://schemas.openxmlformats.org/officeDocument/2006/math" xmlns:v="urn:schemas-microsoft-com:vml" xmlns:wp14="http://schemas.microsoft.com/office/word/2010/wordprocessingDrawing" xmlns:wp="http://schemas.openxmlformats.org/drawingml/2006/wordprocessingDrawing" xmlns:w10="urn:schemas-microsoft-com:office:word" xmlns:w="http://schemas.openxmlformats.org/wordprocessingml/2006/main" xmlns:w14="http://schemas.microsoft.com/office/word/2010/wordml" xmlns:w15="http://schemas.microsoft.com/office/word/2012/wordml" xmlns:w16cex="http://schemas.microsoft.com/office/word/2018/wordml/cex" xmlns:w16cid="http://schemas.microsoft.com/office/word/2016/wordml/cid" xmlns:w16="http://schemas.microsoft.com/office/word/2018/wordml" xmlns:w16du="http://schemas.microsoft.com/office/word/2023/wordml/word16du" xmlns:w16sdtdh="http://schemas.microsoft.com/office/word/2020/wordml/sdtdatahash" xmlns:w16se="http://schemas.microsoft.com/office/word/2015/wordml/symex" xmlns:wpg="http://schemas.microsoft.com/office/word/2010/wordprocessingGroup" xmlns:wpi="http://schemas.microsoft.com/office/word/2010/wordprocessingInk" xmlns:wne="http://schemas.microsoft.com/office/word/2006/wordml" xmlns:wps="http://schemas.microsoft.com/office/word/2010/wordprocessingShape" mc:Ignorable="w14 w15 w16se w16cid w16 w16cex w16sdtdh wp14">
   <w:abstractNum w:abstractNumId="0" w15:restartNumberingAfterBreak="0">
     <w:nsid w:val="49021155"/>
     <w:multiLevelType w:val="hybridMultilevel"/>

</xml_diff>

<commit_message>
Update Leave Card 8/4/2023 3:52 PM
</commit_message>
<xml_diff>
--- a/SHARED FOLDER/LEAVE CERTIFICATION/CERTIFICATE LEAVE CREDITS TERMINAL.docx
+++ b/SHARED FOLDER/LEAVE CERTIFICATION/CERTIFICATE LEAVE CREDITS TERMINAL.docx
@@ -326,7 +326,7 @@
           <w:sz w:val="24"/>
           <w:szCs w:val="24"/>
         </w:rPr>
-        <w:t>FELICITAS M. SUMAGUI</w:t>
+        <w:t>TERESITA P. RIÑO</w:t>
       </w:r>
       <w:r>
         <w:rPr>
@@ -534,7 +534,7 @@
           <w:sz w:val="24"/>
           <w:szCs w:val="24"/>
         </w:rPr>
-        <w:t>City Social Welfare Development Office</w:t>
+        <w:t>Vice Mayor's Office</w:t>
       </w:r>
       <w:r>
         <w:rPr>
@@ -860,7 +860,7 @@
           <w:sz w:val="24"/>
           <w:szCs w:val="24"/>
         </w:rPr>
-        <w:t>120.916</w:t>
+        <w:t>115.000</w:t>
       </w:r>
       <w:r>
         <w:rPr>
@@ -1050,7 +1050,7 @@
           <w:sz w:val="24"/>
           <w:szCs w:val="24"/>
         </w:rPr>
-        <w:t>120.916</w:t>
+        <w:t>115.000</w:t>
       </w:r>
       <w:r>
         <w:rPr>
@@ -1189,7 +1189,7 @@
           <w:szCs w:val="24"/>
           <w:u w:val="single"/>
         </w:rPr>
-        <w:t>68,843.35</w:t>
+        <w:t>65,475.08</w:t>
       </w:r>
       <w:r>
         <w:rPr>

</xml_diff>